<commit_message>
Updates made to FinalProjectProposal_2
</commit_message>
<xml_diff>
--- a/FinalProjectProposal_2.docx
+++ b/FinalProjectProposal_2.docx
@@ -111,23 +111,7 @@
           <w:sz w:val="24"/>
           <w:szCs w:val="24"/>
         </w:rPr>
-        <w:t xml:space="preserve">evelop a video game that combines elements from both roguelikes and traditional role-playing games in order to create a challenging experience. The game must push the player to experiment and explore while trying to adapt and survive in a punishing word. I am aiming so that the harder a sequence of gameplay is to complete, the higher the reward, in order to create the feeling of </w:t>
-      </w:r>
-      <w:proofErr w:type="spellStart"/>
-      <w:r>
-        <w:rPr>
-          <w:sz w:val="24"/>
-          <w:szCs w:val="24"/>
-        </w:rPr>
-        <w:t>fiero</w:t>
-      </w:r>
-      <w:proofErr w:type="spellEnd"/>
-      <w:r>
-        <w:rPr>
-          <w:sz w:val="24"/>
-          <w:szCs w:val="24"/>
-        </w:rPr>
-        <w:t xml:space="preserve">. </w:t>
+        <w:t xml:space="preserve">evelop a video game that combines elements from both roguelikes and traditional role-playing games in order to create a challenging experience. The game must push the player to experiment and explore while trying to adapt and survive in a punishing word. I am aiming so that the harder a sequence of gameplay is to complete, the higher the reward, in order to create the feeling of fiero. </w:t>
       </w:r>
     </w:p>
     <w:p>
@@ -377,107 +361,252 @@
         </w:rPr>
         <w:t xml:space="preserve"> as well as high focus on exploration and uncertainty, elements which I am really interested in applying myself in my final project.</w:t>
       </w:r>
+    </w:p>
+    <w:p>
+      <w:pPr>
+        <w:spacing w:after="0"/>
+        <w:rPr>
+          <w:sz w:val="24"/>
+          <w:szCs w:val="24"/>
+        </w:rPr>
+      </w:pPr>
+      <w:r>
+        <w:rPr>
+          <w:sz w:val="24"/>
+          <w:szCs w:val="24"/>
+        </w:rPr>
+        <w:tab/>
+      </w:r>
+    </w:p>
+    <w:p>
+      <w:pPr>
+        <w:spacing w:after="0"/>
+        <w:rPr>
+          <w:b/>
+          <w:sz w:val="24"/>
+          <w:szCs w:val="24"/>
+        </w:rPr>
+      </w:pPr>
+      <w:r>
+        <w:rPr>
+          <w:sz w:val="24"/>
+          <w:szCs w:val="24"/>
+        </w:rPr>
+        <w:tab/>
+      </w:r>
+      <w:r>
+        <w:rPr>
+          <w:b/>
+          <w:sz w:val="24"/>
+          <w:szCs w:val="24"/>
+        </w:rPr>
+        <w:t>Annotated Bibliography</w:t>
+      </w:r>
+    </w:p>
+    <w:p>
+      <w:pPr>
+        <w:spacing w:after="0"/>
+        <w:rPr>
+          <w:b/>
+          <w:sz w:val="24"/>
+          <w:szCs w:val="24"/>
+        </w:rPr>
+      </w:pPr>
+    </w:p>
+    <w:p>
+      <w:pPr>
+        <w:spacing w:after="0"/>
+        <w:rPr>
+          <w:b/>
+          <w:sz w:val="24"/>
+          <w:szCs w:val="24"/>
+        </w:rPr>
+      </w:pPr>
+    </w:p>
+    <w:p>
+      <w:pPr>
+        <w:spacing w:after="0"/>
+        <w:rPr>
+          <w:b/>
+          <w:sz w:val="24"/>
+          <w:szCs w:val="24"/>
+        </w:rPr>
+      </w:pPr>
+    </w:p>
+    <w:p>
+      <w:pPr>
+        <w:spacing w:after="0"/>
+        <w:rPr>
+          <w:b/>
+          <w:sz w:val="24"/>
+          <w:szCs w:val="24"/>
+        </w:rPr>
+      </w:pPr>
+      <w:r>
+        <w:rPr>
+          <w:b/>
+          <w:sz w:val="24"/>
+          <w:szCs w:val="24"/>
+        </w:rPr>
+        <w:t>Game engine: Unity</w:t>
+      </w:r>
+    </w:p>
+    <w:p>
+      <w:pPr>
+        <w:spacing w:after="0"/>
+        <w:rPr>
+          <w:b/>
+          <w:sz w:val="24"/>
+          <w:szCs w:val="24"/>
+        </w:rPr>
+      </w:pPr>
+      <w:r>
+        <w:rPr>
+          <w:b/>
+          <w:sz w:val="24"/>
+          <w:szCs w:val="24"/>
+        </w:rPr>
+        <w:t xml:space="preserve">The methods that I will be using </w:t>
+      </w:r>
+    </w:p>
+    <w:p>
+      <w:pPr>
+        <w:spacing w:after="0"/>
+        <w:rPr>
+          <w:b/>
+          <w:sz w:val="24"/>
+          <w:szCs w:val="24"/>
+        </w:rPr>
+      </w:pPr>
+      <w:r>
+        <w:rPr>
+          <w:b/>
+          <w:sz w:val="24"/>
+          <w:szCs w:val="24"/>
+        </w:rPr>
+        <w:t>Project timeline</w:t>
+      </w:r>
+    </w:p>
+    <w:p>
+      <w:pPr>
+        <w:spacing w:after="0"/>
+        <w:rPr>
+          <w:b/>
+          <w:sz w:val="24"/>
+          <w:szCs w:val="24"/>
+        </w:rPr>
+      </w:pPr>
+      <w:r>
+        <w:rPr>
+          <w:b/>
+          <w:sz w:val="24"/>
+          <w:szCs w:val="24"/>
+        </w:rPr>
+        <w:t>Clear employability statement</w:t>
+      </w:r>
+    </w:p>
+    <w:p>
+      <w:pPr>
+        <w:spacing w:after="0"/>
+        <w:rPr>
+          <w:b/>
+          <w:sz w:val="24"/>
+          <w:szCs w:val="24"/>
+        </w:rPr>
+      </w:pPr>
+      <w:r>
+        <w:rPr>
+          <w:b/>
+          <w:sz w:val="24"/>
+          <w:szCs w:val="24"/>
+        </w:rPr>
+        <w:t>Relevant specialist skills</w:t>
+      </w:r>
+    </w:p>
+    <w:p>
+      <w:pPr>
+        <w:spacing w:after="0"/>
+        <w:rPr>
+          <w:b/>
+          <w:sz w:val="24"/>
+          <w:szCs w:val="24"/>
+        </w:rPr>
+      </w:pPr>
+      <w:r>
+        <w:rPr>
+          <w:b/>
+          <w:sz w:val="24"/>
+          <w:szCs w:val="24"/>
+        </w:rPr>
+        <w:t xml:space="preserve">Specific organisations </w:t>
+      </w:r>
+    </w:p>
+    <w:p>
+      <w:pPr>
+        <w:spacing w:after="0"/>
+        <w:rPr>
+          <w:b/>
+          <w:sz w:val="24"/>
+          <w:szCs w:val="24"/>
+        </w:rPr>
+      </w:pPr>
+      <w:r>
+        <w:rPr>
+          <w:b/>
+          <w:sz w:val="24"/>
+          <w:szCs w:val="24"/>
+        </w:rPr>
+        <w:t>Current jobs</w:t>
+      </w:r>
+    </w:p>
+    <w:p>
+      <w:pPr>
+        <w:spacing w:after="0"/>
+        <w:rPr>
+          <w:b/>
+          <w:sz w:val="24"/>
+          <w:szCs w:val="24"/>
+        </w:rPr>
+      </w:pPr>
+      <w:r>
+        <w:rPr>
+          <w:b/>
+          <w:sz w:val="24"/>
+          <w:szCs w:val="24"/>
+        </w:rPr>
+        <w:lastRenderedPageBreak/>
+        <w:t>The task with reference to the topic</w:t>
+      </w:r>
+    </w:p>
+    <w:p>
+      <w:pPr>
+        <w:spacing w:after="0"/>
+        <w:rPr>
+          <w:b/>
+          <w:sz w:val="24"/>
+          <w:szCs w:val="24"/>
+        </w:rPr>
+      </w:pPr>
+      <w:r>
+        <w:rPr>
+          <w:b/>
+          <w:sz w:val="24"/>
+          <w:szCs w:val="24"/>
+        </w:rPr>
+        <w:t>The issues and problems, concerns that I think I will be facing</w:t>
+      </w:r>
+    </w:p>
+    <w:p>
+      <w:pPr>
+        <w:spacing w:after="0"/>
+        <w:rPr>
+          <w:b/>
+          <w:sz w:val="24"/>
+          <w:szCs w:val="24"/>
+        </w:rPr>
+      </w:pPr>
       <w:bookmarkStart w:id="0" w:name="_GoBack"/>
       <w:bookmarkEnd w:id="0"/>
-    </w:p>
-    <w:p>
-      <w:pPr>
-        <w:spacing w:after="0"/>
-        <w:rPr>
-          <w:sz w:val="24"/>
-          <w:szCs w:val="24"/>
-        </w:rPr>
-      </w:pPr>
-      <w:r>
-        <w:rPr>
-          <w:sz w:val="24"/>
-          <w:szCs w:val="24"/>
-        </w:rPr>
-        <w:tab/>
-      </w:r>
-    </w:p>
-    <w:p>
-      <w:pPr>
-        <w:spacing w:after="0"/>
-        <w:rPr>
-          <w:b/>
-          <w:sz w:val="24"/>
-          <w:szCs w:val="24"/>
-        </w:rPr>
-      </w:pPr>
-      <w:r>
-        <w:rPr>
-          <w:sz w:val="24"/>
-          <w:szCs w:val="24"/>
-        </w:rPr>
-        <w:tab/>
-      </w:r>
-      <w:r>
-        <w:rPr>
-          <w:b/>
-          <w:sz w:val="24"/>
-          <w:szCs w:val="24"/>
-        </w:rPr>
-        <w:t>Annotated Bibliography</w:t>
-      </w:r>
-    </w:p>
-    <w:p>
-      <w:pPr>
-        <w:spacing w:after="0"/>
-        <w:rPr>
-          <w:b/>
-          <w:sz w:val="24"/>
-          <w:szCs w:val="24"/>
-        </w:rPr>
-      </w:pPr>
-    </w:p>
-    <w:p>
-      <w:pPr>
-        <w:spacing w:after="0"/>
-        <w:rPr>
-          <w:b/>
-          <w:sz w:val="24"/>
-          <w:szCs w:val="24"/>
-        </w:rPr>
-      </w:pPr>
-    </w:p>
-    <w:p>
-      <w:pPr>
-        <w:spacing w:after="0"/>
-        <w:rPr>
-          <w:b/>
-          <w:sz w:val="24"/>
-          <w:szCs w:val="24"/>
-        </w:rPr>
-      </w:pPr>
-    </w:p>
-    <w:p>
-      <w:pPr>
-        <w:spacing w:after="0"/>
-        <w:rPr>
-          <w:b/>
-          <w:sz w:val="24"/>
-          <w:szCs w:val="24"/>
-        </w:rPr>
-      </w:pPr>
-      <w:r>
-        <w:rPr>
-          <w:b/>
-          <w:sz w:val="24"/>
-          <w:szCs w:val="24"/>
-        </w:rPr>
-        <w:t>Game engine: Unity</w:t>
-      </w:r>
-    </w:p>
-    <w:p>
-      <w:pPr>
-        <w:spacing w:after="0"/>
-        <w:rPr>
-          <w:b/>
-          <w:sz w:val="24"/>
-          <w:szCs w:val="24"/>
-        </w:rPr>
-      </w:pPr>
     </w:p>
     <w:p>
       <w:pPr>

</xml_diff>

<commit_message>
Project proposal v3 added
</commit_message>
<xml_diff>
--- a/FinalProjectProposal_2.docx
+++ b/FinalProjectProposal_2.docx
@@ -111,7 +111,23 @@
           <w:sz w:val="24"/>
           <w:szCs w:val="24"/>
         </w:rPr>
-        <w:t xml:space="preserve">evelop a video game that combines elements from both roguelikes and traditional role-playing games in order to create a challenging experience. The game must push the player to experiment and explore while trying to adapt and survive in a punishing word. I am aiming so that the harder a sequence of gameplay is to complete, the higher the reward, in order to create the feeling of fiero. </w:t>
+        <w:t xml:space="preserve">evelop a video game that combines elements from both roguelikes and traditional role-playing games in order to create a challenging experience. The game must push the player to experiment and explore while trying to adapt and survive in a punishing word. I am aiming so that the harder a sequence of gameplay is to complete, the higher the reward, in order to create the feeling of </w:t>
+      </w:r>
+      <w:proofErr w:type="spellStart"/>
+      <w:r>
+        <w:rPr>
+          <w:sz w:val="24"/>
+          <w:szCs w:val="24"/>
+        </w:rPr>
+        <w:t>fiero</w:t>
+      </w:r>
+      <w:proofErr w:type="spellEnd"/>
+      <w:r>
+        <w:rPr>
+          <w:sz w:val="24"/>
+          <w:szCs w:val="24"/>
+        </w:rPr>
+        <w:t xml:space="preserve">. </w:t>
       </w:r>
     </w:p>
     <w:p>
@@ -170,14 +186,44 @@
           <w:sz w:val="24"/>
           <w:szCs w:val="24"/>
         </w:rPr>
-        <w:t xml:space="preserve"> reason why I have chosen to develop a role-playing game </w:t>
-      </w:r>
-      <w:r>
-        <w:rPr>
-          <w:sz w:val="24"/>
-          <w:szCs w:val="24"/>
-        </w:rPr>
-        <w:t>for my final project is because I always loved RPGs (</w:t>
+        <w:t xml:space="preserve"> reason why I </w:t>
+      </w:r>
+      <w:r>
+        <w:rPr>
+          <w:sz w:val="24"/>
+          <w:szCs w:val="24"/>
+        </w:rPr>
+        <w:t xml:space="preserve">chose </w:t>
+      </w:r>
+      <w:r>
+        <w:rPr>
+          <w:sz w:val="24"/>
+          <w:szCs w:val="24"/>
+        </w:rPr>
+        <w:t xml:space="preserve">to develop a role-playing game </w:t>
+      </w:r>
+      <w:r>
+        <w:rPr>
+          <w:sz w:val="24"/>
+          <w:szCs w:val="24"/>
+        </w:rPr>
+        <w:t xml:space="preserve">for my final project is </w:t>
+      </w:r>
+      <w:proofErr w:type="gramStart"/>
+      <w:r>
+        <w:rPr>
+          <w:sz w:val="24"/>
+          <w:szCs w:val="24"/>
+        </w:rPr>
+        <w:t>because</w:t>
+      </w:r>
+      <w:proofErr w:type="gramEnd"/>
+      <w:r>
+        <w:rPr>
+          <w:sz w:val="24"/>
+          <w:szCs w:val="24"/>
+        </w:rPr>
+        <w:t xml:space="preserve"> I always loved RPGs (</w:t>
       </w:r>
       <w:r>
         <w:rPr>
@@ -205,7 +251,23 @@
           <w:sz w:val="24"/>
           <w:szCs w:val="24"/>
         </w:rPr>
-        <w:t xml:space="preserve"> in Diablo 3). From time to time I tend to play other game genres but I always find myself coming back to role-playing games.  The beauty of being able to follow a </w:t>
+        <w:t xml:space="preserve"> in Diablo 3). From time to </w:t>
+      </w:r>
+      <w:proofErr w:type="gramStart"/>
+      <w:r>
+        <w:rPr>
+          <w:sz w:val="24"/>
+          <w:szCs w:val="24"/>
+        </w:rPr>
+        <w:t>time</w:t>
+      </w:r>
+      <w:proofErr w:type="gramEnd"/>
+      <w:r>
+        <w:rPr>
+          <w:sz w:val="24"/>
+          <w:szCs w:val="24"/>
+        </w:rPr>
+        <w:t xml:space="preserve"> I tend to play other game genres but I always find myself coming back to role-playing games.  The beauty of being able to follow a </w:t>
       </w:r>
       <w:r>
         <w:rPr>
@@ -243,7 +305,23 @@
           <w:sz w:val="24"/>
           <w:szCs w:val="24"/>
         </w:rPr>
-        <w:t>In terms of popularity, role-playing games are situated, in most of the charts,</w:t>
+        <w:t xml:space="preserve">In terms of popularity, role-playing games </w:t>
+      </w:r>
+      <w:proofErr w:type="gramStart"/>
+      <w:r>
+        <w:rPr>
+          <w:sz w:val="24"/>
+          <w:szCs w:val="24"/>
+        </w:rPr>
+        <w:t>are situated</w:t>
+      </w:r>
+      <w:proofErr w:type="gramEnd"/>
+      <w:r>
+        <w:rPr>
+          <w:sz w:val="24"/>
+          <w:szCs w:val="24"/>
+        </w:rPr>
+        <w:t>, in most of the charts,</w:t>
       </w:r>
       <w:r>
         <w:rPr>
@@ -279,7 +357,15 @@
           <w:sz w:val="24"/>
           <w:szCs w:val="24"/>
         </w:rPr>
-        <w:t xml:space="preserve"> therefore where there is a consumer must be a producer and job offers, as well. My goal with this project is to create an appealing game that will demonstrate my </w:t>
+        <w:t xml:space="preserve"> therefore where there is a consumer must be a producer and job offers, as well. </w:t>
+      </w:r>
+      <w:bookmarkStart w:id="0" w:name="_GoBack"/>
+      <w:r>
+        <w:rPr>
+          <w:sz w:val="24"/>
+          <w:szCs w:val="24"/>
+        </w:rPr>
+        <w:t xml:space="preserve">My goal with this project is to create an appealing game that will demonstrate my </w:t>
       </w:r>
       <w:r>
         <w:rPr>
@@ -323,6 +409,7 @@
         </w:rPr>
         <w:t>).</w:t>
       </w:r>
+      <w:bookmarkEnd w:id="0"/>
       <w:r>
         <w:rPr>
           <w:sz w:val="24"/>
@@ -345,7 +432,23 @@
           <w:szCs w:val="24"/>
         </w:rPr>
         <w:tab/>
-        <w:t>The reason why I am choosing to add certain roguelike elements to my project is because I want to create the feeling of accomplishment through struggle and reward. The roguelike genre has the permanent death</w:t>
+        <w:t xml:space="preserve">The reason why I am choosing to add certain roguelike elements to my project is </w:t>
+      </w:r>
+      <w:proofErr w:type="gramStart"/>
+      <w:r>
+        <w:rPr>
+          <w:sz w:val="24"/>
+          <w:szCs w:val="24"/>
+        </w:rPr>
+        <w:t>because</w:t>
+      </w:r>
+      <w:proofErr w:type="gramEnd"/>
+      <w:r>
+        <w:rPr>
+          <w:sz w:val="24"/>
+          <w:szCs w:val="24"/>
+        </w:rPr>
+        <w:t xml:space="preserve"> I want to create the feeling of accomplishment through struggle and reward. The roguelike genre has the permanent death</w:t>
       </w:r>
       <w:r>
         <w:rPr>
@@ -359,7 +462,23 @@
           <w:sz w:val="24"/>
           <w:szCs w:val="24"/>
         </w:rPr>
-        <w:t xml:space="preserve"> as well as high focus on exploration and uncertainty, elements which I am really interested in applying myself in my final project.</w:t>
+        <w:t xml:space="preserve"> as well as high focus on exploration and uncertainty, elements </w:t>
+      </w:r>
+      <w:proofErr w:type="gramStart"/>
+      <w:r>
+        <w:rPr>
+          <w:sz w:val="24"/>
+          <w:szCs w:val="24"/>
+        </w:rPr>
+        <w:t>which</w:t>
+      </w:r>
+      <w:proofErr w:type="gramEnd"/>
+      <w:r>
+        <w:rPr>
+          <w:sz w:val="24"/>
+          <w:szCs w:val="24"/>
+        </w:rPr>
+        <w:t xml:space="preserve"> I am really interested in applying myself in my final project.</w:t>
       </w:r>
     </w:p>
     <w:p>
@@ -605,8 +724,6 @@
           <w:szCs w:val="24"/>
         </w:rPr>
       </w:pPr>
-      <w:bookmarkStart w:id="0" w:name="_GoBack"/>
-      <w:bookmarkEnd w:id="0"/>
     </w:p>
     <w:p>
       <w:pPr>
@@ -660,6 +777,213 @@
           <w:szCs w:val="24"/>
         </w:rPr>
       </w:pPr>
+    </w:p>
+    <w:p>
+      <w:pPr>
+        <w:rPr>
+          <w:b/>
+          <w:sz w:val="24"/>
+          <w:szCs w:val="24"/>
+        </w:rPr>
+      </w:pPr>
+      <w:hyperlink r:id="rId4" w:history="1">
+        <w:r>
+          <w:rPr>
+            <w:rStyle w:val="Hyperlink"/>
+            <w:b/>
+            <w:sz w:val="24"/>
+            <w:szCs w:val="24"/>
+          </w:rPr>
+          <w:t>http://www.religioustolerance.org/wic_burn2.htm</w:t>
+        </w:r>
+      </w:hyperlink>
+      <w:r>
+        <w:rPr>
+          <w:b/>
+          <w:sz w:val="24"/>
+          <w:szCs w:val="24"/>
+        </w:rPr>
+        <w:t xml:space="preserve">   - burning witches</w:t>
+      </w:r>
+    </w:p>
+    <w:p>
+      <w:pPr>
+        <w:rPr>
+          <w:b/>
+          <w:sz w:val="24"/>
+          <w:szCs w:val="24"/>
+        </w:rPr>
+      </w:pPr>
+      <w:hyperlink r:id="rId5" w:history="1">
+        <w:r>
+          <w:rPr>
+            <w:rStyle w:val="Hyperlink"/>
+            <w:b/>
+            <w:sz w:val="24"/>
+            <w:szCs w:val="24"/>
+          </w:rPr>
+          <w:t>http://www.history.com/news/ask-history/were-witches-burned-at-the-stake-during-the-salem-witch-trials</w:t>
+        </w:r>
+      </w:hyperlink>
+      <w:r>
+        <w:rPr>
+          <w:b/>
+          <w:sz w:val="24"/>
+          <w:szCs w:val="24"/>
+        </w:rPr>
+        <w:t xml:space="preserve"> </w:t>
+      </w:r>
+    </w:p>
+    <w:p>
+      <w:pPr>
+        <w:rPr>
+          <w:b/>
+          <w:sz w:val="24"/>
+          <w:szCs w:val="24"/>
+        </w:rPr>
+      </w:pPr>
+    </w:p>
+    <w:p>
+      <w:pPr>
+        <w:rPr>
+          <w:b/>
+          <w:sz w:val="24"/>
+          <w:szCs w:val="24"/>
+        </w:rPr>
+      </w:pPr>
+      <w:hyperlink r:id="rId6" w:history="1">
+        <w:r>
+          <w:rPr>
+            <w:rStyle w:val="Hyperlink"/>
+            <w:b/>
+            <w:sz w:val="24"/>
+            <w:szCs w:val="24"/>
+          </w:rPr>
+          <w:t>http://www.history.com/topics/salem-witch-trials</w:t>
+        </w:r>
+      </w:hyperlink>
+    </w:p>
+    <w:p>
+      <w:pPr>
+        <w:rPr>
+          <w:b/>
+          <w:sz w:val="24"/>
+          <w:szCs w:val="24"/>
+        </w:rPr>
+      </w:pPr>
+    </w:p>
+    <w:p>
+      <w:pPr>
+        <w:rPr>
+          <w:b/>
+          <w:sz w:val="24"/>
+          <w:szCs w:val="24"/>
+        </w:rPr>
+      </w:pPr>
+    </w:p>
+    <w:p>
+      <w:pPr>
+        <w:rPr>
+          <w:b/>
+          <w:sz w:val="24"/>
+          <w:szCs w:val="24"/>
+        </w:rPr>
+      </w:pPr>
+      <w:hyperlink r:id="rId7" w:history="1">
+        <w:r>
+          <w:rPr>
+            <w:rStyle w:val="Hyperlink"/>
+            <w:b/>
+            <w:sz w:val="24"/>
+            <w:szCs w:val="24"/>
+          </w:rPr>
+          <w:t>http://www.salemwitchmuseum.com/education/</w:t>
+        </w:r>
+      </w:hyperlink>
+    </w:p>
+    <w:p>
+      <w:pPr>
+        <w:rPr>
+          <w:b/>
+          <w:sz w:val="24"/>
+          <w:szCs w:val="24"/>
+        </w:rPr>
+      </w:pPr>
+    </w:p>
+    <w:p>
+      <w:pPr>
+        <w:rPr>
+          <w:b/>
+          <w:sz w:val="24"/>
+          <w:szCs w:val="24"/>
+        </w:rPr>
+      </w:pPr>
+    </w:p>
+    <w:p>
+      <w:pPr>
+        <w:rPr>
+          <w:b/>
+          <w:sz w:val="24"/>
+          <w:szCs w:val="24"/>
+        </w:rPr>
+      </w:pPr>
+      <w:hyperlink r:id="rId8" w:history="1">
+        <w:r>
+          <w:rPr>
+            <w:rStyle w:val="Hyperlink"/>
+            <w:b/>
+            <w:sz w:val="24"/>
+            <w:szCs w:val="24"/>
+          </w:rPr>
+          <w:t>http://www.bbc.co.uk/news/magazine-14490790</w:t>
+        </w:r>
+      </w:hyperlink>
+    </w:p>
+    <w:p>
+      <w:pPr>
+        <w:rPr>
+          <w:b/>
+          <w:sz w:val="24"/>
+          <w:szCs w:val="24"/>
+        </w:rPr>
+      </w:pPr>
+    </w:p>
+    <w:p>
+      <w:pPr>
+        <w:rPr>
+          <w:b/>
+          <w:sz w:val="24"/>
+          <w:szCs w:val="24"/>
+        </w:rPr>
+      </w:pPr>
+    </w:p>
+    <w:p>
+      <w:pPr>
+        <w:rPr>
+          <w:b/>
+          <w:sz w:val="24"/>
+          <w:szCs w:val="24"/>
+        </w:rPr>
+      </w:pPr>
+      <w:hyperlink r:id="rId9" w:history="1">
+        <w:r>
+          <w:rPr>
+            <w:rStyle w:val="Hyperlink"/>
+            <w:b/>
+            <w:sz w:val="24"/>
+            <w:szCs w:val="24"/>
+          </w:rPr>
+          <w:t>https://gamedevelopment.tutsplus.com/articles/the-key-design-elements-of-roguelikes--cms-23510</w:t>
+        </w:r>
+      </w:hyperlink>
+      <w:r>
+        <w:rPr>
+          <w:b/>
+          <w:sz w:val="24"/>
+          <w:szCs w:val="24"/>
+        </w:rPr>
+        <w:t xml:space="preserve"> - roguelike elements</w:t>
+      </w:r>
     </w:p>
     <w:p>
       <w:pPr>
@@ -1101,6 +1425,17 @@
     <w:semiHidden/>
     <w:unhideWhenUsed/>
   </w:style>
+  <w:style w:type="character" w:styleId="Hyperlink">
+    <w:name w:val="Hyperlink"/>
+    <w:basedOn w:val="DefaultParagraphFont"/>
+    <w:uiPriority w:val="99"/>
+    <w:unhideWhenUsed/>
+    <w:rsid w:val="002D0118"/>
+    <w:rPr>
+      <w:color w:val="0563C1" w:themeColor="hyperlink"/>
+      <w:u w:val="single"/>
+    </w:rPr>
+  </w:style>
 </w:styles>
 </file>
 

</xml_diff>